<commit_message>
one mor lab done
</commit_message>
<xml_diff>
--- a/М.. Вирусология/Лабораторная работа 2 (осень 2025)/Лаб2(1).docx
+++ b/М.. Вирусология/Лабораторная работа 2 (осень 2025)/Лаб2(1).docx
@@ -4411,6 +4411,7 @@
         <w:rPr>
           <w:sz w:val="28"/>
           <w:szCs w:val="28"/>
+          <w:lang w:val="en-US"/>
         </w:rPr>
       </w:pPr>
       <w:r>
@@ -4460,15 +4461,30 @@
     <w:p>
       <w:pPr>
         <w:pStyle w:val="afc"/>
-        <w:rPr>
-          <w:lang w:val="en-US"/>
-        </w:rPr>
-      </w:pPr>
-      <w:r>
-        <w:rPr>
-          <w:lang w:val="en-US"/>
-        </w:rPr>
-        <w:t>jnz  locret_40192C</w:t>
+      </w:pPr>
+      <w:r>
+        <w:rPr>
+          <w:lang w:val="en-US"/>
+        </w:rPr>
+        <w:t>jnz</w:t>
+      </w:r>
+      <w:r>
+        <w:t xml:space="preserve">  </w:t>
+      </w:r>
+      <w:r>
+        <w:rPr>
+          <w:lang w:val="en-US"/>
+        </w:rPr>
+        <w:t>locret</w:t>
+      </w:r>
+      <w:r>
+        <w:t>_40192</w:t>
+      </w:r>
+      <w:r>
+        <w:rPr>
+          <w:lang w:val="en-US"/>
+        </w:rPr>
+        <w:t>C</w:t>
       </w:r>
     </w:p>
     <w:p>

</xml_diff>